<commit_message>
As of Tuesday, 1-19-16
Everyone wants someone to commit....
</commit_message>
<xml_diff>
--- a/Scott's Abstract.docx
+++ b/Scott's Abstract.docx
@@ -8,7 +8,100 @@
           <w:bCs/>
           <w:iCs/>
         </w:rPr>
-        <w:t>Title: Internet database resource for homeless people and the agencies that serve them.</w:t>
+        <w:t xml:space="preserve">Title: Internet </w:t>
+      </w:r>
+      <w:r>
+        <w:rPr>
+          <w:bCs/>
+          <w:iCs/>
+        </w:rPr>
+        <w:t>Database Resource for Homeless People and the A</w:t>
+      </w:r>
+      <w:r>
+        <w:rPr>
+          <w:bCs/>
+          <w:iCs/>
+        </w:rPr>
+        <w:t>gencies that serve them.</w:t>
+      </w:r>
+    </w:p>
+    <w:p>
+      <w:r>
+        <w:rPr>
+          <w:bCs/>
+          <w:iCs/>
+        </w:rPr>
+        <w:t>Homelessness is a problem that affects every part of the country. Resources for the homeless vary greatly by the locality and needs of the homeless person</w:t>
+      </w:r>
+      <w:r>
+        <w:rPr>
+          <w:bCs/>
+          <w:iCs/>
+        </w:rPr>
+        <w:t xml:space="preserve"> (the client)</w:t>
+      </w:r>
+      <w:r>
+        <w:rPr>
+          <w:bCs/>
+          <w:iCs/>
+        </w:rPr>
+        <w:t xml:space="preserve">. Agencies that provide services for the homeless, don't always have the resources to coordinate with other agencies. We will attempt to build a database, accessible via a web browser, which will help match homeless people with the services they need. The online database will also allow agencies to monitor the </w:t>
+      </w:r>
+      <w:r>
+        <w:rPr>
+          <w:bCs/>
+          <w:iCs/>
+        </w:rPr>
+        <w:t>client</w:t>
+      </w:r>
+      <w:r>
+        <w:rPr>
+          <w:bCs/>
+          <w:iCs/>
+        </w:rPr>
+        <w:t xml:space="preserve"> they are helping and coordinate the </w:t>
+      </w:r>
+      <w:r>
+        <w:rPr>
+          <w:bCs/>
+          <w:iCs/>
+        </w:rPr>
+        <w:t xml:space="preserve">assistance with other agencies. </w:t>
+      </w:r>
+      <w:r>
+        <w:rPr>
+          <w:bCs/>
+          <w:iCs/>
+        </w:rPr>
+        <w:t xml:space="preserve">We should </w:t>
+      </w:r>
+      <w:r>
+        <w:rPr>
+          <w:bCs/>
+          <w:iCs/>
+        </w:rPr>
+        <w:t>begin by targeting</w:t>
+      </w:r>
+      <w:r>
+        <w:rPr>
+          <w:bCs/>
+          <w:iCs/>
+        </w:rPr>
+        <w:t xml:space="preserve"> our local shelters and service providers, and work up to a larger service area. There is a chance that with time, other areas will see the application as useful. There are issues surrounding the dissemination of data. This project should, first, concentrate on information gathering and dissemination of service informa</w:t>
+      </w:r>
+      <w:r>
+        <w:rPr>
+          <w:bCs/>
+          <w:iCs/>
+        </w:rPr>
+        <w:t xml:space="preserve">tion. Data on specific clients </w:t>
+      </w:r>
+      <w:r>
+        <w:rPr>
+          <w:bCs/>
+          <w:iCs/>
+        </w:rPr>
+        <w:t xml:space="preserve">should be secondary. </w:t>
       </w:r>
     </w:p>
     <w:p>
@@ -22,79 +115,135 @@
           <w:bCs/>
           <w:iCs/>
         </w:rPr>
-        <w:t xml:space="preserve">Homelessness is a problem that affects every part of the country. Resources for the homeless vary greatly by the locality and needs of the homeless person. Agencies that provide services for the homeless, don't always have the resources to coordinate with other agencies. We will attempt to build a database, accessible via a web browser, which will help match homeless people with the services they need. The online database will also allow agencies to monitor the homeless person they are helping and coordinate the </w:t>
-      </w:r>
-      <w:r>
-        <w:rPr>
-          <w:bCs/>
-          <w:iCs/>
-        </w:rPr>
-        <w:t xml:space="preserve">assistance with other agencies. </w:t>
-      </w:r>
-      <w:r>
-        <w:rPr>
-          <w:b/>
-          <w:bCs/>
-          <w:iCs/>
-        </w:rPr>
-        <w:t xml:space="preserve">We should start with our local shelters and service providers, and work up to a larger service area. There is a chance that with time, other areas will see the application as useful. There are issues surrounding the dissemination of data. This project should, first, concentrate on information gathering and dissemination of service information. Data on specific clients (the homeless) should be secondary. </w:t>
+        <w:t>The database will allow som</w:t>
+      </w:r>
+      <w:r>
+        <w:rPr>
+          <w:bCs/>
+          <w:iCs/>
+        </w:rPr>
+        <w:t>eone to input information about</w:t>
+      </w:r>
+      <w:r>
+        <w:rPr>
+          <w:bCs/>
+          <w:iCs/>
+        </w:rPr>
+        <w:t xml:space="preserve"> needs (food, shelter, and medical</w:t>
+      </w:r>
+      <w:r>
+        <w:rPr>
+          <w:bCs/>
+          <w:iCs/>
+        </w:rPr>
+        <w:t xml:space="preserve"> attention) and</w:t>
+      </w:r>
+      <w:r>
+        <w:rPr>
+          <w:bCs/>
+          <w:iCs/>
+        </w:rPr>
+        <w:t xml:space="preserve"> situation (addiction, mot</w:t>
+      </w:r>
+      <w:r>
+        <w:rPr>
+          <w:bCs/>
+          <w:iCs/>
+        </w:rPr>
+        <w:t xml:space="preserve">her with children, single male) </w:t>
+      </w:r>
+      <w:r>
+        <w:rPr>
+          <w:bCs/>
+          <w:iCs/>
+        </w:rPr>
+        <w:t>and quickly retrieve local service information from a growing and accurate database.</w:t>
       </w:r>
     </w:p>
     <w:p>
-      <w:pPr>
-        <w:rPr>
-          <w:b/>
-        </w:rPr>
-      </w:pPr>
-      <w:r>
-        <w:rPr>
-          <w:bCs/>
-          <w:iCs/>
-        </w:rPr>
-        <w:t>The database will allow som</w:t>
-      </w:r>
-      <w:r>
-        <w:rPr>
-          <w:bCs/>
-          <w:iCs/>
-        </w:rPr>
-        <w:t>eone to input information about</w:t>
-      </w:r>
-      <w:r>
-        <w:rPr>
-          <w:bCs/>
-          <w:iCs/>
-        </w:rPr>
-        <w:t xml:space="preserve"> needs (food, shelter, and medical</w:t>
-      </w:r>
-      <w:r>
-        <w:rPr>
-          <w:bCs/>
-          <w:iCs/>
-        </w:rPr>
-        <w:t xml:space="preserve"> attention) and</w:t>
-      </w:r>
-      <w:r>
-        <w:rPr>
-          <w:bCs/>
-          <w:iCs/>
-        </w:rPr>
-        <w:t xml:space="preserve"> situation (addiction, mot</w:t>
-      </w:r>
-      <w:r>
-        <w:rPr>
-          <w:bCs/>
-          <w:iCs/>
-        </w:rPr>
-        <w:t xml:space="preserve">her with children, single male) </w:t>
-      </w:r>
-      <w:r>
-        <w:rPr>
-          <w:b/>
-          <w:bCs/>
-          <w:iCs/>
-        </w:rPr>
-        <w:t>and quickly retrieve local service information from a growing and accurate database.</w:t>
+      <w:r>
+        <w:rPr>
+          <w:bCs/>
+          <w:iCs/>
+        </w:rPr>
+        <w:t xml:space="preserve">After entering </w:t>
+      </w:r>
+      <w:r>
+        <w:rPr>
+          <w:bCs/>
+          <w:iCs/>
+        </w:rPr>
+        <w:t xml:space="preserve">the </w:t>
+      </w:r>
+      <w:r>
+        <w:rPr>
+          <w:bCs/>
+          <w:iCs/>
+        </w:rPr>
+        <w:t>clie</w:t>
+      </w:r>
+      <w:r>
+        <w:rPr>
+          <w:bCs/>
+          <w:iCs/>
+        </w:rPr>
+        <w:t>n</w:t>
+      </w:r>
+      <w:r>
+        <w:rPr>
+          <w:bCs/>
+          <w:iCs/>
+        </w:rPr>
+        <w:t>t</w:t>
+      </w:r>
+      <w:r>
+        <w:rPr>
+          <w:bCs/>
+          <w:iCs/>
+        </w:rPr>
+        <w:t>(s</w:t>
+      </w:r>
+      <w:r>
+        <w:rPr>
+          <w:bCs/>
+          <w:iCs/>
+        </w:rPr>
+        <w:t xml:space="preserve">) </w:t>
+      </w:r>
+      <w:r>
+        <w:rPr>
+          <w:bCs/>
+          <w:iCs/>
+        </w:rPr>
+        <w:t>needs/situation,</w:t>
+      </w:r>
+      <w:r>
+        <w:rPr>
+          <w:bCs/>
+          <w:iCs/>
+        </w:rPr>
+        <w:t xml:space="preserve"> a query would be performed on the database to come up with a list of possible agencies</w:t>
+      </w:r>
+      <w:r>
+        <w:rPr>
+          <w:bCs/>
+          <w:iCs/>
+        </w:rPr>
+        <w:t xml:space="preserve"> </w:t>
+      </w:r>
+      <w:r>
+        <w:rPr>
+          <w:bCs/>
+          <w:iCs/>
+        </w:rPr>
+        <w:t>and services</w:t>
+      </w:r>
+      <w:r>
+        <w:rPr>
+          <w:bCs/>
+          <w:iCs/>
+        </w:rPr>
+        <w:t>.</w:t>
       </w:r>
     </w:p>
     <w:p>
@@ -103,17 +252,25 @@
           <w:bCs/>
           <w:iCs/>
         </w:rPr>
-        <w:t xml:space="preserve">After entering </w:t>
-      </w:r>
-      <w:r>
-        <w:rPr>
-          <w:bCs/>
-          <w:iCs/>
-        </w:rPr>
-        <w:t>the homeless person(s)</w:t>
-      </w:r>
-      <w:r>
-        <w:rPr>
+        <w:t>A secure area of the database would be needed for adding agency information and</w:t>
+      </w:r>
+      <w:r>
+        <w:rPr>
+          <w:bCs/>
+          <w:iCs/>
+        </w:rPr>
+        <w:t>/or</w:t>
+      </w:r>
+      <w:r>
+        <w:rPr>
+          <w:bCs/>
+          <w:iCs/>
+        </w:rPr>
+        <w:t xml:space="preserve"> personal information about the</w:t>
+      </w:r>
+      <w:r>
+        <w:rPr>
+          <w:b/>
           <w:bCs/>
           <w:iCs/>
         </w:rPr>
@@ -121,33 +278,10 @@
       </w:r>
       <w:r>
         <w:rPr>
-          <w:b/>
-          <w:bCs/>
-          <w:iCs/>
-        </w:rPr>
-        <w:t>needs/situation,</w:t>
-      </w:r>
-      <w:r>
-        <w:rPr>
-          <w:bCs/>
-          <w:iCs/>
-        </w:rPr>
-        <w:t xml:space="preserve"> a query would be performed on the database to come up with a list of possible agencies</w:t>
-      </w:r>
-      <w:r>
-        <w:rPr>
-          <w:bCs/>
-          <w:iCs/>
-        </w:rPr>
-        <w:t xml:space="preserve"> </w:t>
-      </w:r>
-      <w:r>
-        <w:rPr>
-          <w:b/>
-          <w:bCs/>
-          <w:iCs/>
-        </w:rPr>
-        <w:t>and services</w:t>
+          <w:bCs/>
+          <w:iCs/>
+        </w:rPr>
+        <w:t>client</w:t>
       </w:r>
       <w:r>
         <w:rPr>
@@ -163,25 +297,10 @@
           <w:bCs/>
           <w:iCs/>
         </w:rPr>
-        <w:t>A secure area of the database would be needed for adding agency information and</w:t>
-      </w:r>
-      <w:r>
-        <w:rPr>
-          <w:bCs/>
-          <w:iCs/>
-        </w:rPr>
-        <w:t>/or</w:t>
-      </w:r>
-      <w:r>
-        <w:rPr>
-          <w:bCs/>
-          <w:iCs/>
-        </w:rPr>
-        <w:t xml:space="preserve"> personal information about the</w:t>
-      </w:r>
-      <w:r>
-        <w:rPr>
-          <w:b/>
+        <w:t>The secure area of the database will hold information about the agency such as the service provided</w:t>
+      </w:r>
+      <w:r>
+        <w:rPr>
           <w:bCs/>
           <w:iCs/>
         </w:rPr>
@@ -189,18 +308,52 @@
       </w:r>
       <w:r>
         <w:rPr>
-          <w:b/>
-          <w:bCs/>
-          <w:iCs/>
-        </w:rPr>
-        <w:t>client</w:t>
-      </w:r>
-      <w:r>
-        <w:rPr>
-          <w:bCs/>
-          <w:iCs/>
-        </w:rPr>
-        <w:t>.</w:t>
+          <w:bCs/>
+          <w:iCs/>
+        </w:rPr>
+        <w:t>(food, shelter, medical), service availability</w:t>
+      </w:r>
+      <w:r>
+        <w:rPr>
+          <w:bCs/>
+          <w:iCs/>
+        </w:rPr>
+        <w:t xml:space="preserve"> </w:t>
+      </w:r>
+      <w:r>
+        <w:rPr>
+          <w:bCs/>
+          <w:iCs/>
+        </w:rPr>
+        <w:t xml:space="preserve">(hours of operation, capacity, vacancies, requirements to obtain service), </w:t>
+      </w:r>
+      <w:r>
+        <w:rPr>
+          <w:bCs/>
+          <w:iCs/>
+        </w:rPr>
+        <w:t xml:space="preserve">and </w:t>
+      </w:r>
+      <w:r>
+        <w:rPr>
+          <w:bCs/>
+          <w:iCs/>
+        </w:rPr>
+        <w:t>agency information</w:t>
+      </w:r>
+      <w:r>
+        <w:rPr>
+          <w:bCs/>
+          <w:iCs/>
+        </w:rPr>
+        <w:t xml:space="preserve"> </w:t>
+      </w:r>
+      <w:r>
+        <w:rPr>
+          <w:bCs/>
+          <w:iCs/>
+        </w:rPr>
+        <w:t>(address, phone, contact person). </w:t>
       </w:r>
     </w:p>
     <w:p>
@@ -209,7 +362,7 @@
           <w:bCs/>
           <w:iCs/>
         </w:rPr>
-        <w:t>The secure area of the database will hold information about the agency such as the service provided</w:t>
+        <w:t>The secure area of the database will hold personal information</w:t>
       </w:r>
       <w:r>
         <w:rPr>
@@ -223,7 +376,14 @@
           <w:bCs/>
           <w:iCs/>
         </w:rPr>
-        <w:t>(food, shelter, medical), service availability</w:t>
+        <w:t xml:space="preserve">about the client </w:t>
+      </w:r>
+      <w:r>
+        <w:rPr>
+          <w:bCs/>
+          <w:iCs/>
+        </w:rPr>
+        <w:t>(name, age, sex, health status, family associations,</w:t>
       </w:r>
       <w:r>
         <w:rPr>
@@ -237,118 +397,59 @@
           <w:bCs/>
           <w:iCs/>
         </w:rPr>
-        <w:t>(hours of operation, capacity, vacancies, requirements to obtain service), agency information</w:t>
-      </w:r>
-      <w:r>
-        <w:rPr>
-          <w:bCs/>
-          <w:iCs/>
-        </w:rPr>
-        <w:t xml:space="preserve"> </w:t>
-      </w:r>
-      <w:r>
-        <w:rPr>
-          <w:bCs/>
-          <w:iCs/>
-        </w:rPr>
-        <w:t>(address, phone, contact person). </w:t>
+        <w:t>past and current shelter visits, id number, p</w:t>
+      </w:r>
+      <w:r>
+        <w:rPr>
+          <w:bCs/>
+          <w:iCs/>
+        </w:rPr>
+        <w:t xml:space="preserve">hoto) </w:t>
+      </w:r>
+      <w:r>
+        <w:rPr>
+          <w:bCs/>
+          <w:iCs/>
+        </w:rPr>
+        <w:t>if that data was forthcoming.</w:t>
       </w:r>
     </w:p>
     <w:p>
-      <w:pPr>
-        <w:rPr>
-          <w:b/>
-        </w:rPr>
-      </w:pPr>
-      <w:r>
-        <w:rPr>
-          <w:bCs/>
-          <w:iCs/>
-        </w:rPr>
-        <w:t>The secure area of the database will hold personal information</w:t>
-      </w:r>
-      <w:r>
-        <w:rPr>
-          <w:bCs/>
-          <w:iCs/>
-        </w:rPr>
+      <w:r>
+        <w:t>At the beginning, this service may be viewed as unnecessary or invasive. Our goal should be to transfer as much information from known sources to the database by hand and</w:t>
+      </w:r>
+      <w:r>
+        <w:t xml:space="preserve"> gradually convince service providers </w:t>
+      </w:r>
+      <w:r>
+        <w:t xml:space="preserve">to commit to this service, taking the place of a simple record. Furthermore, a wider client database could aid in more accurately tracking </w:t>
+      </w:r>
+      <w:r>
+        <w:t>clients</w:t>
+      </w:r>
+      <w:r>
         <w:t xml:space="preserve"> </w:t>
       </w:r>
       <w:r>
-        <w:rPr>
-          <w:bCs/>
-          <w:iCs/>
-        </w:rPr>
-        <w:t>(name, age, sex, health status, family associations,</w:t>
-      </w:r>
-      <w:r>
-        <w:rPr>
-          <w:bCs/>
-          <w:iCs/>
-        </w:rPr>
+        <w:t>passing</w:t>
+      </w:r>
+      <w:r>
+        <w:t xml:space="preserve"> through </w:t>
+      </w:r>
+      <w:r>
+        <w:t>our</w:t>
+      </w:r>
+      <w:r>
         <w:t xml:space="preserve"> </w:t>
       </w:r>
       <w:r>
-        <w:rPr>
-          <w:bCs/>
-          <w:iCs/>
-        </w:rPr>
-        <w:t>past and current shelter visits, id number, p</w:t>
-      </w:r>
-      <w:r>
-        <w:rPr>
-          <w:bCs/>
-          <w:iCs/>
-        </w:rPr>
-        <w:t xml:space="preserve">hoto) about the </w:t>
-      </w:r>
-      <w:r>
-        <w:rPr>
-          <w:b/>
-          <w:bCs/>
-          <w:iCs/>
-        </w:rPr>
-        <w:t>client.</w:t>
-      </w:r>
-    </w:p>
-    <w:p>
-      <w:pPr>
-        <w:rPr>
-          <w:b/>
-        </w:rPr>
-      </w:pPr>
-      <w:r>
-        <w:rPr>
-          <w:b/>
-        </w:rPr>
-        <w:t>At the beginning, this service may be viewed as unnecessary or invasive. Our goal should be to transfer as much information from known sources to the database by hand and gradually convince agencies or bodies to commit to using this service</w:t>
-      </w:r>
-      <w:r>
-        <w:rPr>
-          <w:b/>
-        </w:rPr>
-        <w:t>, taking the place of a simple record</w:t>
-      </w:r>
-      <w:r>
-        <w:rPr>
-          <w:b/>
-        </w:rPr>
-        <w:t xml:space="preserve">. Furthermore, </w:t>
-      </w:r>
-      <w:r>
-        <w:rPr>
-          <w:b/>
-        </w:rPr>
-        <w:t xml:space="preserve">a wider client </w:t>
-      </w:r>
-      <w:r>
-        <w:rPr>
-          <w:b/>
-        </w:rPr>
-        <w:t>database could aid in more accurately tracking people and their needs as they pass through the region.</w:t>
+        <w:t>area</w:t>
       </w:r>
       <w:bookmarkStart w:id="0" w:name="_GoBack"/>
       <w:bookmarkEnd w:id="0"/>
+      <w:r>
+        <w:t>.</w:t>
+      </w:r>
     </w:p>
     <w:sectPr>
       <w:pgSz w:w="12240" w:h="15840"/>

</xml_diff>